<commit_message>
Add all changes from TSTool 10.28.01.
</commit_message>
<xml_diff>
--- a/doc/QuickStart/TSTool-QuickStart.docx
+++ b/doc/QuickStart/TSTool-QuickStart.docx
@@ -6,7 +6,7 @@
       <mc:Choice Requires="v"/>
       <mc:Fallback>
         <w:drawing>
-          <wp:inline distT="0" distB="0" distL="0" distR="0" wp14:anchorId="182D7AEE" wp14:editId="23D1C54B">
+          <wp:inline distT="0" distB="0" distL="0" distR="0" wp14:anchorId="67E31949" wp14:editId="0E4DF4B7">
             <wp:extent cx="0" cy="0"/>
             <wp:effectExtent l="0" t="0" r="0" b="0"/>
             <wp:docPr id="1" name="Rectangle 1">
@@ -105,7 +105,19 @@
         <w:t>, and will point out other resources that are available for more in-depth learning.</w:t>
       </w:r>
       <w:r>
-        <w:t xml:space="preserve">  This guide assumes very little experience.  After reading the guide and </w:t>
+        <w:t xml:space="preserve">  This guide assumes </w:t>
+      </w:r>
+      <w:r>
+        <w:t xml:space="preserve">that the user has </w:t>
+      </w:r>
+      <w:r>
+        <w:t xml:space="preserve">very little </w:t>
+      </w:r>
+      <w:r>
+        <w:t xml:space="preserve">TSTool </w:t>
+      </w:r>
+      <w:r>
+        <w:t xml:space="preserve">experience.  After reading the guide and </w:t>
       </w:r>
       <w:r>
         <w:t>running</w:t>
@@ -168,18 +180,7 @@
     <w:p/>
     <w:p>
       <w:r>
-        <w:t xml:space="preserve">Examples of </w:t>
-      </w:r>
-      <w:proofErr w:type="spellStart"/>
-      <w:r>
-        <w:t>TSTool</w:t>
-      </w:r>
-      <w:proofErr w:type="spellEnd"/>
-      <w:r>
-        <w:t xml:space="preserve"> applications include</w:t>
-      </w:r>
-      <w:r>
-        <w:t>:</w:t>
+        <w:t>Examples of TSTool applications include:</w:t>
       </w:r>
     </w:p>
     <w:p/>
@@ -192,7 +193,16 @@
         </w:numPr>
       </w:pPr>
       <w:r>
-        <w:t>Performing statewide water demand and supply analysis, with graphs at every step to ensure transparency in calculations</w:t>
+        <w:t xml:space="preserve">Browsing </w:t>
+      </w:r>
+      <w:r>
+        <w:t xml:space="preserve">time series </w:t>
+      </w:r>
+      <w:r>
+        <w:t>data available on internet web services</w:t>
+      </w:r>
+      <w:r>
+        <w:t xml:space="preserve"> (streamflow, climate, snow, etc.)</w:t>
       </w:r>
     </w:p>
     <w:p>
@@ -204,26 +214,7 @@
         </w:numPr>
       </w:pPr>
       <w:r>
-        <w:t>Analyzing current conditions (</w:t>
-      </w:r>
-      <w:proofErr w:type="spellStart"/>
-      <w:r>
-        <w:t>streamflow</w:t>
-      </w:r>
-      <w:proofErr w:type="spellEnd"/>
-      <w:r>
-        <w:t>, snow, drought, or other data) with respect to historical data</w:t>
-      </w:r>
-      <w:r>
-        <w:t xml:space="preserve"> and producing graphs for multiple locations, as part of </w:t>
-      </w:r>
-      <w:proofErr w:type="spellStart"/>
-      <w:r>
-        <w:t>streamflow</w:t>
-      </w:r>
-      <w:proofErr w:type="spellEnd"/>
-      <w:r>
-        <w:t xml:space="preserve"> forecasting systems and to monitor systems</w:t>
+        <w:t>Automating data downloads, quality control, and creating data products</w:t>
       </w:r>
     </w:p>
     <w:p>
@@ -235,7 +226,7 @@
         </w:numPr>
       </w:pPr>
       <w:r>
-        <w:t>Processing raw data into model data files</w:t>
+        <w:t>Analyzing current conditions (streamflow, snow, drought, or other data) with respect to historical data and producing graphs for multiple locations, as part of streamflow forecasting systems and to monitor systems</w:t>
       </w:r>
     </w:p>
     <w:p>
@@ -247,7 +238,7 @@
         </w:numPr>
       </w:pPr>
       <w:r>
-        <w:t>Processing model output into graphical products, performing quality control, and facilitating model calibration</w:t>
+        <w:t>Processing raw data into model data files</w:t>
       </w:r>
     </w:p>
     <w:p>
@@ -259,7 +250,7 @@
         </w:numPr>
       </w:pPr>
       <w:r>
-        <w:t>Automating database loading</w:t>
+        <w:t>Processing model output into graphical products, performing quality control, and facilitating model calibration</w:t>
       </w:r>
     </w:p>
     <w:p>
@@ -271,9 +262,45 @@
         </w:numPr>
       </w:pPr>
       <w:r>
+        <w:t>Automating database loading</w:t>
+      </w:r>
+    </w:p>
+    <w:p>
+      <w:pPr>
+        <w:pStyle w:val="ListParagraph"/>
+        <w:numPr>
+          <w:ilvl w:val="0"/>
+          <w:numId w:val="38"/>
+        </w:numPr>
+      </w:pPr>
+      <w:r>
         <w:t>Automating creation of Excel data sheets for data entry from a template</w:t>
       </w:r>
     </w:p>
+    <w:p>
+      <w:pPr>
+        <w:pStyle w:val="ListParagraph"/>
+        <w:numPr>
+          <w:ilvl w:val="0"/>
+          <w:numId w:val="38"/>
+        </w:numPr>
+      </w:pPr>
+      <w:r>
+        <w:t>Performing statewide water demand and supply analysis, with graphs at every step to ensure transparency in calculations</w:t>
+      </w:r>
+    </w:p>
+    <w:p>
+      <w:pPr>
+        <w:pStyle w:val="ListParagraph"/>
+        <w:numPr>
+          <w:ilvl w:val="0"/>
+          <w:numId w:val="38"/>
+        </w:numPr>
+      </w:pPr>
+      <w:r>
+        <w:t>Calculating natural flow in rivers by manipulating time series</w:t>
+      </w:r>
+    </w:p>
     <w:p/>
     <w:p>
       <w:pPr>
@@ -286,7 +313,13 @@
     <w:p/>
     <w:p>
       <w:r>
-        <w:t xml:space="preserve">TSTool, as the name implies, focuses on processing time series.  Time series are data constructs that include date/time and value pairs, for example to indicate how temperature, precipitation, and streamflow change over time.  Time series can be represented </w:t>
+        <w:t xml:space="preserve">TSTool, as the name implies, focuses on processing time series.  Time series are data constructs that include date/time and value pairs, for example to indicate how temperature, precipitation, and streamflow change over time.  </w:t>
+      </w:r>
+      <w:r>
+        <w:t xml:space="preserve">Each data value also may have an associated data flag.  Although the format of time series data various between sources and data formats, there are fundamental properties and TSTool represents time series in a general way in the software.  </w:t>
+      </w:r>
+      <w:r>
+        <w:t xml:space="preserve">Time series can be represented </w:t>
       </w:r>
       <w:r>
         <w:t xml:space="preserve">in </w:t>
@@ -330,6 +363,7 @@
               <w:rPr>
                 <w:noProof/>
               </w:rPr>
+              <w:lastRenderedPageBreak/>
               <w:drawing>
                 <wp:inline distT="0" distB="0" distL="0" distR="0">
                   <wp:extent cx="3930375" cy="1714500"/>
@@ -432,14 +466,19 @@
     <w:p/>
     <w:p>
       <w:r>
-        <w:lastRenderedPageBreak/>
         <w:t>TSTool provides a graphical user interface that allows users to query and interact with data.  However, a</w:t>
       </w:r>
       <w:r>
         <w:t xml:space="preserve">t its core, TSTool </w:t>
       </w:r>
       <w:r>
-        <w:t xml:space="preserve">is intended to be a workflow automation tool, meaning that it encourages users to define data processes as a repeatable sequence of commands.  The focus on automation generally means that a user </w:t>
+        <w:t>is intended to be a workflow automation tool, meaning that it encourages users to define data processes as repeatable sequence</w:t>
+      </w:r>
+      <w:r>
+        <w:t>s</w:t>
+      </w:r>
+      <w:r>
+        <w:t xml:space="preserve"> of commands.  The focus on automation generally means that a user </w:t>
       </w:r>
       <w:r>
         <w:t>will</w:t>
@@ -460,7 +499,13 @@
         <w:t xml:space="preserve"> logic</w:t>
       </w:r>
       <w:r>
-        <w:t xml:space="preserve">, but once defined, this process can be repeatedly run, scaled to process more data, and enhanced as refinements to the process are needed.  TSTool implements a sequential command workflow that keeps data and logic separate, </w:t>
+        <w:t xml:space="preserve">, but once defined, this process can be </w:t>
+      </w:r>
+      <w:r>
+        <w:t xml:space="preserve">run </w:t>
+      </w:r>
+      <w:r>
+        <w:t xml:space="preserve">repeatedly, scaled to process more data, and enhanced as refinements to the process are needed.  TSTool implements a sequential command workflow that keeps data and logic separate, </w:t>
       </w:r>
       <w:r>
         <w:t>in contrast to s</w:t>
@@ -478,7 +523,19 @@
     <w:p/>
     <w:p>
       <w:r>
-        <w:t>TSTool commands are able read, manipulate, visualize, and output time series.  Manipulation includes basic actions such as adding, subtracting, and multiplying time series; filling missing data values; calculating statistics from time series; converting time series into different formats; and many other capabilities.</w:t>
+        <w:t xml:space="preserve">TSTool commands are </w:t>
+      </w:r>
+      <w:r>
+        <w:t>available to</w:t>
+      </w:r>
+      <w:r>
+        <w:t xml:space="preserve"> read, manipulate, visualize, and output time series</w:t>
+      </w:r>
+      <w:r>
+        <w:t xml:space="preserve"> in various formats</w:t>
+      </w:r>
+      <w:r>
+        <w:t>.  Manipulation includes basic actions such as adding, subtracting, and multiplying time series; filling missing data values; calculating statistics from time series; converting time series into different formats; and many other capabilities.</w:t>
       </w:r>
     </w:p>
     <w:p/>
@@ -488,6 +545,18 @@
       </w:r>
       <w:r>
         <w:t>ic software install can be used without installing databases or other data files.</w:t>
+      </w:r>
+    </w:p>
+    <w:p/>
+    <w:p>
+      <w:r>
+        <w:t>Basic data browsing and visualization using TSTool is simple.  Creating command files for simple tasks also is straightforward.  Building on simple command files to create more complex analyses requires more tim</w:t>
+      </w:r>
+      <w:r>
+        <w:t>e to become adept with TSTool features</w:t>
+      </w:r>
+      <w:r>
+        <w:t>.  However, this initial effort can yield large efficiency gains in data analysis.</w:t>
       </w:r>
     </w:p>
     <w:p/>
@@ -566,6 +635,9 @@
       <w:r>
         <w:t xml:space="preserve">  Older versions may be needed to match an earlier analysis and newer versions provide access to new features that may not yet be needed for State CDSS projects.</w:t>
       </w:r>
+      <w:r>
+        <w:t xml:space="preserve">  Newer TSTool versions generally are backward compatible with old versions and the command syntax facilitates adding new features.</w:t>
+      </w:r>
     </w:p>
     <w:p/>
     <w:p>
@@ -576,9 +648,22 @@
     <w:p/>
     <w:p>
       <w:pPr>
+        <w:rPr>
+          <w:rFonts w:ascii="Arial Bold" w:hAnsi="Arial Bold"/>
+          <w:b/>
+          <w:sz w:val="24"/>
+        </w:rPr>
+      </w:pPr>
+      <w:r>
+        <w:br w:type="page"/>
+      </w:r>
+    </w:p>
+    <w:p>
+      <w:pPr>
         <w:pStyle w:val="Heading1"/>
       </w:pPr>
       <w:r>
+        <w:lastRenderedPageBreak/>
         <w:t>Install TSTool</w:t>
       </w:r>
     </w:p>
@@ -594,7 +679,19 @@
         <w:t xml:space="preserve"> file</w:t>
       </w:r>
       <w:r>
-        <w:t xml:space="preserve"> on the computer and then run the installer.  You do not need to be administrator to install TSTool; however, installing as administrator will ensure that the uninstaller works properly in Windows.</w:t>
+        <w:t xml:space="preserve"> on the computer and then run the installer.  You do not need to be administrator to install TSTool; however, installing as </w:t>
+      </w:r>
+      <w:r>
+        <w:t xml:space="preserve">a user with </w:t>
+      </w:r>
+      <w:r>
+        <w:t xml:space="preserve">administrator </w:t>
+      </w:r>
+      <w:r>
+        <w:t xml:space="preserve">privileges </w:t>
+      </w:r>
+      <w:r>
+        <w:t>will ensure that the uninstaller works properly in Windows.</w:t>
       </w:r>
     </w:p>
     <w:p/>
@@ -744,11 +841,7 @@
         <w:t xml:space="preserve"> menu.  At startup TSTool attempts to make a number of connections to databases and web services and will display a</w:t>
       </w:r>
       <w:r>
-        <w:t xml:space="preserve"> </w:t>
-      </w:r>
-      <w:r>
-        <w:lastRenderedPageBreak/>
-        <w:t xml:space="preserve">message similar to the following figure (below left).  </w:t>
+        <w:t xml:space="preserve"> message similar to the following figure (below left).  </w:t>
       </w:r>
       <w:r>
         <w:t>Because TSTool is distributed for use with the State of Colorado’s HydroBase database, the following</w:t>
@@ -986,6 +1079,9 @@
       <w:r>
         <w:t xml:space="preserve"> has been pressed to query time series.</w:t>
       </w:r>
+      <w:r>
+        <w:t xml:space="preserve">  Specific user actions are explained below.</w:t>
+      </w:r>
     </w:p>
     <w:p/>
     <w:p>
@@ -996,6 +1092,7 @@
         <w:rPr>
           <w:noProof/>
         </w:rPr>
+        <w:lastRenderedPageBreak/>
         <w:drawing>
           <wp:inline distT="0" distB="0" distL="0" distR="0">
             <wp:extent cx="5943600" cy="1669415"/>
@@ -1066,7 +1163,13 @@
         <w:t>e</w:t>
       </w:r>
       <w:r>
-        <w:t xml:space="preserve"> selection is used only for interactive browsing.  In actuality, TSTool has multiple data connections active from start-up </w:t>
+        <w:t xml:space="preserve"> selection is used only for interactive browsing</w:t>
+      </w:r>
+      <w:r>
+        <w:t xml:space="preserve"> in the top of the main window</w:t>
+      </w:r>
+      <w:r>
+        <w:t xml:space="preserve">.  In actuality, TSTool has multiple data connections active from start-up </w:t>
       </w:r>
       <w:r>
         <w:t xml:space="preserve">that can be used with commands as described in the next section </w:t>
@@ -1102,20 +1205,19 @@
         <w:t xml:space="preserve"> to access climate data</w:t>
       </w:r>
       <w:r>
-        <w:t xml:space="preserve">, and daily precipitation is selected.  Denver County is selected to limit the number of stations that are returned.  Pressing </w:t>
-      </w:r>
-      <w:r>
-        <w:rPr>
-          <w:rStyle w:val="RTiSWDocGUIReference"/>
-        </w:rPr>
-        <w:t xml:space="preserve">Get Time </w:t>
-      </w:r>
-      <w:r>
-        <w:rPr>
-          <w:rStyle w:val="RTiSWDocGUIReference"/>
-        </w:rPr>
-        <w:lastRenderedPageBreak/>
-        <w:t>Series List</w:t>
+        <w:t xml:space="preserve">, and daily precipitation is selected.  Denver County is selected to limit the number of stations that are returned.  </w:t>
+      </w:r>
+      <w:r>
+        <w:t xml:space="preserve">Note that for this datastore and other web services that TSTool can retrieve data from nationwide (or even international) data sets, even though the software was originally developed only for Colorado data sets.  </w:t>
+      </w:r>
+      <w:r>
+        <w:t xml:space="preserve">Pressing </w:t>
+      </w:r>
+      <w:r>
+        <w:rPr>
+          <w:rStyle w:val="RTiSWDocGUIReference"/>
+        </w:rPr>
+        <w:t>Get Time Series List</w:t>
       </w:r>
       <w:r>
         <w:t xml:space="preserve"> queries the web service and lists the time series in the upper right of the main TSTool window</w:t>
@@ -1169,7 +1271,13 @@
         <w:t>Copy Selected to Commands</w:t>
       </w:r>
       <w:r>
-        <w:t xml:space="preserve">.  If the first two rows </w:t>
+        <w:t xml:space="preserve">.  </w:t>
+      </w:r>
+      <w:r>
+        <w:t>For example, i</w:t>
+      </w:r>
+      <w:r>
+        <w:t xml:space="preserve">f the first two rows </w:t>
       </w:r>
       <w:r>
         <w:t xml:space="preserve">in the above figure </w:t>
@@ -1274,10 +1382,14 @@
       <w:r>
         <w:t>are maintained in the program’s memory and are accessed by identifiers as needed.</w:t>
       </w:r>
-    </w:p>
-    <w:p/>
-    <w:p>
-      <w:r>
+      <w:r>
+        <w:t xml:space="preserve">  Consequently, an important part of defining a workflow in TSTool is understanding and implementing naming conventions for data object identifiers.</w:t>
+      </w:r>
+    </w:p>
+    <w:p/>
+    <w:p>
+      <w:r>
+        <w:lastRenderedPageBreak/>
         <w:t xml:space="preserve">When time series are selected in the upper-right area of the main TSTool window and are copied to the </w:t>
       </w:r>
       <w:r>
@@ -1296,6 +1408,9 @@
         <w:t>, which is a unique identifier that allows TSTool to read the time series</w:t>
       </w:r>
       <w:r>
+        <w:t xml:space="preserve"> from its data source (datastore, file, etc.)</w:t>
+      </w:r>
+      <w:r>
         <w:t>.  The general form of a TSID is:</w:t>
       </w:r>
     </w:p>
@@ -1411,9 +1526,15 @@
       </w:r>
       <w:r>
         <w:rPr>
+          <w:rStyle w:val="RTiSWDocGUIReference"/>
+        </w:rPr>
+        <w:t>Run All Commands</w:t>
+      </w:r>
+      <w:r>
+        <w:rPr>
           <w:rStyle w:val="RTiSWDocSectionReference"/>
         </w:rPr>
-        <w:t xml:space="preserve">Run All Commands </w:t>
+        <w:t xml:space="preserve"> </w:t>
       </w:r>
       <w:r>
         <w:t>button t</w:t>
@@ -1464,7 +1585,13 @@
         <w:t>Graph – Line</w:t>
       </w:r>
       <w:r>
-        <w:t xml:space="preserve"> menu.  This will result in a graph being displayed</w:t>
+        <w:t xml:space="preserve"> menu</w:t>
+      </w:r>
+      <w:r>
+        <w:t xml:space="preserve"> item</w:t>
+      </w:r>
+      <w:r>
+        <w:t>.  This will result in a graph being displayed</w:t>
       </w:r>
       <w:r>
         <w:t xml:space="preserve"> in TSTool’s graphing tool</w:t>
@@ -1502,6 +1629,9 @@
       <w:r>
         <w:t xml:space="preserve"> at the bottom of the graph window.</w:t>
       </w:r>
+      <w:r>
+        <w:t xml:space="preserve">  The TSTool visualization tools handle time series with different data intervals (including irregular time interval), missing data, and units.</w:t>
+      </w:r>
     </w:p>
     <w:p/>
     <w:p>
@@ -1554,7 +1684,13 @@
         <w:t xml:space="preserve"> to their needs.  The</w:t>
       </w:r>
       <w:r>
-        <w:t xml:space="preserve"> TSID notation in the </w:t>
+        <w:t xml:space="preserve"> TSID </w:t>
+      </w:r>
+      <w:r>
+        <w:t>syntax</w:t>
+      </w:r>
+      <w:r>
+        <w:t xml:space="preserve"> in the </w:t>
       </w:r>
       <w:r>
         <w:rPr>
@@ -1663,6 +1799,7 @@
     <w:p/>
     <w:p>
       <w:r>
+        <w:lastRenderedPageBreak/>
         <w:t xml:space="preserve">The syntax for commands is </w:t>
       </w:r>
       <w:r>
@@ -1679,6 +1816,12 @@
       </w:r>
       <w:r>
         <w:t xml:space="preserve"> TSTool uses mixed case to make commands and parameters more readable.  Unlike Excel formulas, command parameters can be in any order because the parameter name is provided.</w:t>
+      </w:r>
+      <w:r>
+        <w:t xml:space="preserve">  Using named parameters is similar to some scripting languages, such as Python</w:t>
+      </w:r>
+      <w:r>
+        <w:t>.</w:t>
       </w:r>
     </w:p>
     <w:p/>
@@ -1775,29 +1918,455 @@
     <w:p/>
     <w:p>
       <w:r>
+        <w:t xml:space="preserve">Command editors provide a brief explanation </w:t>
+      </w:r>
+      <w:r>
+        <w:t>and</w:t>
+      </w:r>
+      <w:r>
+        <w:t xml:space="preserve"> edit fields for command parameters.  The notes to the right of each entry field indicate whether a parameter is required or optional</w:t>
+      </w:r>
+      <w:r>
+        <w:t>.  As much as possible TSTool tries to provide choices</w:t>
+      </w:r>
+      <w:r>
+        <w:t xml:space="preserve">.  </w:t>
+      </w:r>
+      <w:r>
+        <w:t xml:space="preserve">Consequently, TSTool partially runs commands during editing to </w:t>
+      </w:r>
+      <w:r>
+        <w:t>determine</w:t>
+      </w:r>
+      <w:r>
+        <w:t xml:space="preserve"> information</w:t>
+      </w:r>
+      <w:r>
+        <w:t xml:space="preserve"> for choices</w:t>
+      </w:r>
+      <w:r>
+        <w:t xml:space="preserve">, and this is why sometimes there is a delay after inserting TSIDs or commands in the </w:t>
+      </w:r>
+      <w:r>
+        <w:rPr>
+          <w:rStyle w:val="RTiSWDocGUIReference"/>
+        </w:rPr>
+        <w:t>Commands</w:t>
+      </w:r>
+      <w:r>
+        <w:t xml:space="preserve"> area.</w:t>
+      </w:r>
+      <w:r>
+        <w:t xml:space="preserve">  </w:t>
+      </w:r>
+      <w:r>
+        <w:t xml:space="preserve">In complex command files, it may be difficult for TSTool to partially run a command and choices may not be available, in which case parameter values will need to be entered into text fields.  </w:t>
+      </w:r>
+      <w:r>
+        <w:t xml:space="preserve">As command parameters are entered, the </w:t>
+      </w:r>
+      <w:r>
+        <w:rPr>
+          <w:rStyle w:val="RTiSWDocGUIReference"/>
+        </w:rPr>
+        <w:t>Command</w:t>
+      </w:r>
+      <w:r>
+        <w:t xml:space="preserve"> area at the bottom of the dialog displays the full command syntax.</w:t>
+      </w:r>
+    </w:p>
+    <w:p/>
+    <w:p>
+      <w:r>
+        <w:t xml:space="preserve">In the above example, the </w:t>
+      </w:r>
+      <w:r>
+        <w:rPr>
+          <w:rStyle w:val="RTiSWDocGUIReference"/>
+        </w:rPr>
+        <w:t>Alias</w:t>
+      </w:r>
+      <w:r>
+        <w:t xml:space="preserve"> parameter has been specified to provide an alternative way to refer to the time series because TSIDs can be long.</w:t>
+      </w:r>
+      <w:r>
+        <w:t xml:space="preserve">  </w:t>
+      </w:r>
+      <w:r>
+        <w:t xml:space="preserve">Part of defining a workflow is to evaluate whether aliases should be used for time series and if so, what is the naming convention for aliases.  </w:t>
+      </w:r>
+      <w:r>
+        <w:t xml:space="preserve">A note </w:t>
+      </w:r>
+      <w:r>
+        <w:t xml:space="preserve">at the top of the dialog </w:t>
+      </w:r>
+      <w:r>
+        <w:t xml:space="preserve">explains that the </w:t>
+      </w:r>
+      <w:r>
+        <w:rPr>
+          <w:rStyle w:val="RTiSWDocLiteralText"/>
+        </w:rPr>
+        <w:t>SetInputPeriod()</w:t>
+      </w:r>
+      <w:r>
+        <w:t xml:space="preserve"> command can be used to set the period for reading.  </w:t>
+      </w:r>
+      <w:r>
+        <w:t xml:space="preserve">After pressing </w:t>
+      </w:r>
+      <w:r>
+        <w:rPr>
+          <w:rStyle w:val="RTiSWDocGUIReference"/>
+        </w:rPr>
+        <w:t>OK</w:t>
+      </w:r>
+      <w:r>
+        <w:t xml:space="preserve"> to save the edits to the command, press </w:t>
+      </w:r>
+      <w:r>
+        <w:rPr>
+          <w:rStyle w:val="RTiSWDocGUIReference"/>
+        </w:rPr>
+        <w:t>Run All Commands</w:t>
+      </w:r>
+      <w:r>
+        <w:t xml:space="preserve"> in the main TSTool window to process the commands again.  The time series listed in the results area will then show the alias for the time series.  This alias is displayed in choices when other commands are edited.</w:t>
+      </w:r>
+    </w:p>
+    <w:p/>
+    <w:p>
+      <w:r>
+        <w:t xml:space="preserve">To enter </w:t>
+      </w:r>
+      <w:r>
+        <w:t>comments</w:t>
+      </w:r>
+      <w:r>
+        <w:t xml:space="preserve"> in the command file, select a command and then </w:t>
+      </w:r>
+      <w:r>
+        <w:t xml:space="preserve">select </w:t>
+      </w:r>
+      <w:r>
+        <w:t xml:space="preserve">the </w:t>
+      </w:r>
+      <w:r>
+        <w:rPr>
+          <w:rStyle w:val="RTiSWDocGUIReference"/>
+        </w:rPr>
+        <w:t>Commands… General – Comments… # comment(s)</w:t>
+      </w:r>
+      <w:r>
+        <w:t xml:space="preserve"> menu</w:t>
+      </w:r>
+      <w:r>
+        <w:t xml:space="preserve"> item</w:t>
+      </w:r>
+      <w:r>
+        <w:t>.  Edit the comment and</w:t>
+      </w:r>
+      <w:r>
+        <w:t xml:space="preserve"> press</w:t>
+      </w:r>
+      <w:r>
+        <w:t xml:space="preserve"> </w:t>
+      </w:r>
+      <w:r>
+        <w:rPr>
+          <w:rStyle w:val="RTiSWDocGUIReference"/>
+        </w:rPr>
+        <w:t>OK</w:t>
+      </w:r>
+      <w:r>
+        <w:t>.  The comment will be inserted before the command that was selected.  It is good practice to insert comments to document processing logic.</w:t>
+      </w:r>
+    </w:p>
+    <w:p/>
+    <w:p>
+      <w:r>
         <w:lastRenderedPageBreak/>
-        <w:t xml:space="preserve">Command editors provide a brief explanation </w:t>
-      </w:r>
-      <w:r>
-        <w:t>and</w:t>
-      </w:r>
-      <w:r>
-        <w:t xml:space="preserve"> edit fields for command parameters.  The notes to the right of each entry field indicate whether a parameter is required or optional</w:t>
-      </w:r>
-      <w:r>
-        <w:t xml:space="preserve">.  As much as possible TSTool tries to provide choices.  This can be difficult for dynamic data such as time series that are read during processing.  Consequently, TSTool partially runs commands during editing to </w:t>
-      </w:r>
-      <w:r>
-        <w:t>determine</w:t>
-      </w:r>
-      <w:r>
-        <w:t xml:space="preserve"> information</w:t>
-      </w:r>
-      <w:r>
-        <w:t xml:space="preserve"> for choices</w:t>
-      </w:r>
-      <w:r>
-        <w:t xml:space="preserve">, and this is why sometimes there is a delay after inserting TSIDs or commands in the </w:t>
+        <w:t xml:space="preserve">Use the </w:t>
+      </w:r>
+      <w:r>
+        <w:rPr>
+          <w:rStyle w:val="RTiSWDocGUIReference"/>
+        </w:rPr>
+        <w:t>File…Save… Commands As</w:t>
+      </w:r>
+      <w:r>
+        <w:t xml:space="preserve"> menu to save the command file.  The command file can then be reloaded in the future with </w:t>
+      </w:r>
+      <w:r>
+        <w:rPr>
+          <w:rStyle w:val="RTiSWDocGUIReference"/>
+        </w:rPr>
+        <w:t>File… Open… Command File</w:t>
+      </w:r>
+      <w:r>
+        <w:t xml:space="preserve"> so that the commands can be re-run.  Opening or saving a command file results in TSTool’s working directory (folder) being set to that of the command file.  This is important because when specifying input and output files it generally </w:t>
+      </w:r>
+      <w:r>
+        <w:t xml:space="preserve">is </w:t>
+      </w:r>
+      <w:r>
+        <w:t>desirable to specify the file locations with respect to the working directory so that files can be shared with other computer users.</w:t>
+      </w:r>
+    </w:p>
+    <w:p/>
+    <w:p>
+      <w:pPr>
+        <w:pStyle w:val="Heading1"/>
+      </w:pPr>
+      <w:r>
+        <w:t xml:space="preserve">Example 3 – </w:t>
+      </w:r>
+      <w:r>
+        <w:t xml:space="preserve">Automated </w:t>
+      </w:r>
+      <w:r>
+        <w:t>Visualization</w:t>
+      </w:r>
+    </w:p>
+    <w:p/>
+    <w:p>
+      <w:r>
+        <w:t xml:space="preserve">The previous sections of this documented illustrated how to browse for data and utilize a command to read time series.  Although the data </w:t>
+      </w:r>
+      <w:r>
+        <w:t>can</w:t>
+      </w:r>
+      <w:r>
+        <w:t xml:space="preserve"> be visualized with </w:t>
+      </w:r>
+      <w:r>
+        <w:t>the</w:t>
+      </w:r>
+      <w:r>
+        <w:t xml:space="preserve"> interactive graphing tool… what if you needed to create 100 graphs?  What if you needed to create 100 graphs every day, or every hour?</w:t>
+      </w:r>
+      <w:r>
+        <w:t xml:space="preserve">  Being able to automate creating the graphs would be beneficial.</w:t>
+      </w:r>
+    </w:p>
+    <w:p/>
+    <w:p>
+      <w:r>
+        <w:t xml:space="preserve">Start with the results from the previous example.  </w:t>
+      </w:r>
+      <w:r>
+        <w:rPr>
+          <w:rStyle w:val="RTiSWDocGUIReference"/>
+        </w:rPr>
+        <w:t>Right-click</w:t>
+      </w:r>
+      <w:r>
+        <w:t xml:space="preserve"> on the time series and select </w:t>
+      </w:r>
+      <w:r>
+        <w:rPr>
+          <w:rStyle w:val="RTiSWDocGUIReference"/>
+        </w:rPr>
+        <w:t>Graph… Line</w:t>
+      </w:r>
+      <w:r>
+        <w:t xml:space="preserve">.  Next, </w:t>
+      </w:r>
+      <w:r>
+        <w:rPr>
+          <w:rStyle w:val="RTiSWDocGUIReference"/>
+        </w:rPr>
+        <w:t>right-click</w:t>
+      </w:r>
+      <w:r>
+        <w:t xml:space="preserve"> on the graph itself and select </w:t>
+      </w:r>
+      <w:r>
+        <w:rPr>
+          <w:rStyle w:val="RTiSWDocGUIReference"/>
+        </w:rPr>
+        <w:t>Properties</w:t>
+      </w:r>
+      <w:r>
+        <w:t xml:space="preserve"> from the pop-up menu.  The graph properties window provides configuration options for the graph, divided into properties for the </w:t>
+      </w:r>
+      <w:r>
+        <w:rPr>
+          <w:rStyle w:val="RTiSWDocGUIReference"/>
+        </w:rPr>
+        <w:t>P</w:t>
+      </w:r>
+      <w:r>
+        <w:rPr>
+          <w:rStyle w:val="RTiSWDocGUIReference"/>
+        </w:rPr>
+        <w:t>roduct</w:t>
+      </w:r>
+      <w:r>
+        <w:t xml:space="preserve"> (“page”), </w:t>
+      </w:r>
+      <w:r>
+        <w:rPr>
+          <w:rStyle w:val="RTiSWDocGUIReference"/>
+        </w:rPr>
+        <w:t>G</w:t>
+      </w:r>
+      <w:r>
+        <w:rPr>
+          <w:rStyle w:val="RTiSWDocGUIReference"/>
+        </w:rPr>
+        <w:t>raph</w:t>
+      </w:r>
+      <w:r>
+        <w:t xml:space="preserve"> (graph on the page), and </w:t>
+      </w:r>
+      <w:r>
+        <w:rPr>
+          <w:rStyle w:val="RTiSWDocGUIReference"/>
+        </w:rPr>
+        <w:t>T</w:t>
+      </w:r>
+      <w:r>
+        <w:rPr>
+          <w:rStyle w:val="RTiSWDocGUIReference"/>
+        </w:rPr>
+        <w:t xml:space="preserve">ime </w:t>
+      </w:r>
+      <w:r>
+        <w:rPr>
+          <w:rStyle w:val="RTiSWDocGUIReference"/>
+        </w:rPr>
+        <w:t>S</w:t>
+      </w:r>
+      <w:r>
+        <w:rPr>
+          <w:rStyle w:val="RTiSWDocGUIReference"/>
+        </w:rPr>
+        <w:t>eries</w:t>
+      </w:r>
+      <w:r>
+        <w:t xml:space="preserve"> (data in a graph).  Select either the product or graph </w:t>
+      </w:r>
+      <w:r>
+        <w:rPr>
+          <w:rStyle w:val="RTiSWDocGUIReference"/>
+        </w:rPr>
+        <w:t>Titles</w:t>
+      </w:r>
+      <w:r>
+        <w:t xml:space="preserve"> tab and enter a main title.  Then press </w:t>
+      </w:r>
+      <w:r>
+        <w:rPr>
+          <w:rStyle w:val="RTiSWDocGUIReference"/>
+        </w:rPr>
+        <w:t>Apply</w:t>
+      </w:r>
+      <w:r>
+        <w:t xml:space="preserve"> at the bottom of the properties window.  The graph </w:t>
+      </w:r>
+      <w:r>
+        <w:t xml:space="preserve">should update to show the title.  Press </w:t>
+      </w:r>
+      <w:r>
+        <w:rPr>
+          <w:rStyle w:val="RTiSWDocGUIReference"/>
+        </w:rPr>
+        <w:t>Close</w:t>
+      </w:r>
+      <w:r>
+        <w:t xml:space="preserve"> to close the time series product properties window.</w:t>
+      </w:r>
+    </w:p>
+    <w:p/>
+    <w:p>
+      <w:r>
+        <w:t xml:space="preserve">Next, save the graph configuration by pressing the </w:t>
+      </w:r>
+      <w:r>
+        <w:rPr>
+          <w:rStyle w:val="RTiSWDocGUIReference"/>
+        </w:rPr>
+        <w:t>Save</w:t>
+      </w:r>
+      <w:r>
+        <w:t xml:space="preserve"> button on the graph window.  Enter a filename </w:t>
+      </w:r>
+      <w:r>
+        <w:t xml:space="preserve">(for example </w:t>
+      </w:r>
+      <w:r>
+        <w:rPr>
+          <w:rStyle w:val="RTiSWDocFileDirReference"/>
+        </w:rPr>
+        <w:t>example3-graph</w:t>
+      </w:r>
+      <w:r>
+        <w:t xml:space="preserve">) </w:t>
+      </w:r>
+      <w:r>
+        <w:t xml:space="preserve">and press </w:t>
+      </w:r>
+      <w:r>
+        <w:rPr>
+          <w:rStyle w:val="RTiSWDocGUIReference"/>
+        </w:rPr>
+        <w:t>Save</w:t>
+      </w:r>
+      <w:r>
+        <w:t xml:space="preserve"> in the </w:t>
+      </w:r>
+      <w:r>
+        <w:rPr>
+          <w:rStyle w:val="RTiSWDocGUIReference"/>
+        </w:rPr>
+        <w:t>Save Graph</w:t>
+      </w:r>
+      <w:r>
+        <w:t xml:space="preserve"> </w:t>
+      </w:r>
+      <w:r>
+        <w:t>window</w:t>
+      </w:r>
+      <w:r>
+        <w:t>.  This file will save as a “time series product” (</w:t>
+      </w:r>
+      <w:r>
+        <w:rPr>
+          <w:rStyle w:val="RTiSWDocFileDirReference"/>
+        </w:rPr>
+        <w:t>*.tsp</w:t>
+      </w:r>
+      <w:r>
+        <w:t>) file.  Then close the graph window.</w:t>
+      </w:r>
+    </w:p>
+    <w:p/>
+    <w:p>
+      <w:r>
+        <w:t>In the main TSTool window</w:t>
+      </w:r>
+      <w:r>
+        <w:t xml:space="preserve">, if any commands are selected, right-click on the commands and select </w:t>
+      </w:r>
+      <w:r>
+        <w:rPr>
+          <w:rStyle w:val="RTiSWDocGUIReference"/>
+        </w:rPr>
+        <w:t>Deselect All Commands</w:t>
+      </w:r>
+      <w:r>
+        <w:t>.  This ensures that new commands will be added at the end of the command list.</w:t>
+      </w:r>
+      <w:r>
+        <w:t xml:space="preserve">  Otherwise commands are inserted before the first selected command.</w:t>
+      </w:r>
+    </w:p>
+    <w:p/>
+    <w:p>
+      <w:r>
+        <w:t xml:space="preserve">The </w:t>
       </w:r>
       <w:r>
         <w:rPr>
@@ -1806,421 +2375,28 @@
         <w:t>Commands</w:t>
       </w:r>
       <w:r>
-        <w:t xml:space="preserve"> area.</w:t>
-      </w:r>
-      <w:r>
-        <w:t xml:space="preserve">  As command parameters are entered, the </w:t>
-      </w:r>
-      <w:r>
-        <w:rPr>
-          <w:rStyle w:val="RTiSWDocGUIReference"/>
-        </w:rPr>
-        <w:t>Command</w:t>
-      </w:r>
-      <w:r>
-        <w:t xml:space="preserve"> area at the bottom of the dialog displays the full command syntax.</w:t>
-      </w:r>
-    </w:p>
-    <w:p/>
-    <w:p>
-      <w:r>
-        <w:t xml:space="preserve">In the above example, the </w:t>
-      </w:r>
-      <w:r>
-        <w:rPr>
-          <w:rStyle w:val="RTiSWDocGUIReference"/>
-        </w:rPr>
-        <w:t>Alias</w:t>
-      </w:r>
-      <w:r>
-        <w:t xml:space="preserve"> parameter has been specified to provide an alternative way to refer to the time series because TSIDs can be long.</w:t>
-      </w:r>
-      <w:r>
-        <w:t xml:space="preserve">  </w:t>
-      </w:r>
-      <w:r>
-        <w:t xml:space="preserve">A note explains that the </w:t>
-      </w:r>
-      <w:r>
-        <w:rPr>
-          <w:rStyle w:val="RTiSWDocLiteralText"/>
-        </w:rPr>
-        <w:t>SetInputPeriod()</w:t>
-      </w:r>
-      <w:r>
-        <w:t xml:space="preserve"> command can be used to set the period for reading.  </w:t>
-      </w:r>
-      <w:r>
-        <w:t xml:space="preserve">After pressing </w:t>
-      </w:r>
-      <w:r>
-        <w:rPr>
-          <w:rStyle w:val="RTiSWDocGUIReference"/>
-        </w:rPr>
-        <w:t>OK</w:t>
-      </w:r>
-      <w:r>
-        <w:t xml:space="preserve"> to save the edits to the command, press </w:t>
-      </w:r>
-      <w:r>
-        <w:rPr>
-          <w:rStyle w:val="RTiSWDocGUIReference"/>
-        </w:rPr>
-        <w:t>Run All Commands</w:t>
-      </w:r>
-      <w:r>
-        <w:t xml:space="preserve"> in the main TSTool window to process the commands again.  The time series listed in the results area will then show the alias for the time series.  This alias is displayed in choices when other commands are edited.</w:t>
-      </w:r>
-    </w:p>
-    <w:p/>
-    <w:p>
-      <w:r>
-        <w:t xml:space="preserve">To enter </w:t>
-      </w:r>
-      <w:r>
-        <w:t>comments</w:t>
-      </w:r>
-      <w:r>
-        <w:t xml:space="preserve"> in the command file, select a command and then the </w:t>
-      </w:r>
-      <w:r>
-        <w:rPr>
-          <w:rStyle w:val="RTiSWDocGUIReference"/>
-        </w:rPr>
-        <w:t>Commands… General – Comments… # comment(s)</w:t>
-      </w:r>
-      <w:r>
-        <w:t xml:space="preserve"> menu.  Edit the comment and</w:t>
-      </w:r>
-      <w:r>
-        <w:t xml:space="preserve"> press</w:t>
-      </w:r>
-      <w:r>
-        <w:t xml:space="preserve"> </w:t>
-      </w:r>
-      <w:r>
-        <w:rPr>
-          <w:rStyle w:val="RTiSWDocGUIReference"/>
-        </w:rPr>
-        <w:t>OK</w:t>
-      </w:r>
-      <w:r>
-        <w:t>.  The comment will be inserted before the command that was selected.  It is good practice to insert comments to document processing logic.</w:t>
-      </w:r>
-    </w:p>
-    <w:p/>
-    <w:p>
-      <w:r>
-        <w:t xml:space="preserve">Use the </w:t>
-      </w:r>
-      <w:r>
-        <w:rPr>
-          <w:rStyle w:val="RTiSWDocGUIReference"/>
-        </w:rPr>
-        <w:t>File…Save… Commands As</w:t>
-      </w:r>
-      <w:r>
-        <w:t xml:space="preserve"> menu to save the command file.  The command file can then be reloaded in the future with </w:t>
-      </w:r>
-      <w:r>
-        <w:rPr>
-          <w:rStyle w:val="RTiSWDocGUIReference"/>
-        </w:rPr>
-        <w:t>File… Open… Command File</w:t>
-      </w:r>
-      <w:r>
-        <w:t xml:space="preserve"> so that the commands can be re-run.  Opening or saving a command file results in TSTool’s working directory (folder) being set to that of the command file.  This is important because when specifying input and output files it generally </w:t>
-      </w:r>
-      <w:r>
-        <w:t xml:space="preserve">is </w:t>
-      </w:r>
-      <w:r>
-        <w:t>desirable to specify the file locations with respect to the working directory so that files can be shared with other computer users.</w:t>
-      </w:r>
-    </w:p>
-    <w:p/>
-    <w:p>
-      <w:pPr>
-        <w:pStyle w:val="Heading1"/>
-      </w:pPr>
-      <w:r>
-        <w:t xml:space="preserve">Example 3 – </w:t>
-      </w:r>
-      <w:r>
-        <w:t xml:space="preserve">Automated </w:t>
-      </w:r>
-      <w:r>
-        <w:t>Visualization</w:t>
-      </w:r>
-    </w:p>
-    <w:p/>
-    <w:p>
-      <w:r>
-        <w:t xml:space="preserve">The previous sections of this documented illustrated how to browse for data and utilize a command to read time series.  Although the data </w:t>
-      </w:r>
-      <w:r>
-        <w:t>can</w:t>
-      </w:r>
-      <w:r>
-        <w:t xml:space="preserve"> be visualized with </w:t>
-      </w:r>
-      <w:r>
-        <w:t>the</w:t>
-      </w:r>
-      <w:r>
-        <w:t xml:space="preserve"> interactive graphing tool… what if you needed to create 100 graphs?  What if you needed to create 100 graphs every day, or every hour?</w:t>
-      </w:r>
-      <w:r>
-        <w:t xml:space="preserve">  Being able to automate creating the graphs would be beneficial.</w:t>
-      </w:r>
-    </w:p>
-    <w:p/>
-    <w:p>
-      <w:r>
-        <w:t xml:space="preserve">Start with the results from the previous example.  </w:t>
-      </w:r>
-      <w:r>
-        <w:rPr>
-          <w:rStyle w:val="RTiSWDocGUIReference"/>
-        </w:rPr>
-        <w:t>Right-click</w:t>
-      </w:r>
-      <w:r>
-        <w:t xml:space="preserve"> on the time series and select </w:t>
-      </w:r>
-      <w:r>
-        <w:rPr>
-          <w:rStyle w:val="RTiSWDocGUIReference"/>
-        </w:rPr>
-        <w:t>Graph… Line</w:t>
-      </w:r>
-      <w:r>
-        <w:t xml:space="preserve">.  Next, </w:t>
-      </w:r>
-      <w:r>
-        <w:rPr>
-          <w:rStyle w:val="RTiSWDocGUIReference"/>
-        </w:rPr>
-        <w:t>right-click</w:t>
-      </w:r>
-      <w:r>
-        <w:t xml:space="preserve"> on the graph itself and select </w:t>
-      </w:r>
-      <w:r>
-        <w:rPr>
-          <w:rStyle w:val="RTiSWDocGUIReference"/>
-        </w:rPr>
-        <w:t>Properties</w:t>
-      </w:r>
-      <w:r>
-        <w:t xml:space="preserve"> from the pop-up menu.  The graph properties window provides configuration options for the graph, divided into properties for the </w:t>
-      </w:r>
-      <w:r>
-        <w:rPr>
-          <w:rStyle w:val="RTiSWDocGUIReference"/>
-        </w:rPr>
-        <w:t>P</w:t>
-      </w:r>
-      <w:r>
-        <w:rPr>
-          <w:rStyle w:val="RTiSWDocGUIReference"/>
-        </w:rPr>
-        <w:t>roduct</w:t>
-      </w:r>
-      <w:r>
-        <w:t xml:space="preserve"> (“page”), </w:t>
-      </w:r>
-      <w:r>
-        <w:rPr>
-          <w:rStyle w:val="RTiSWDocGUIReference"/>
-        </w:rPr>
-        <w:t>G</w:t>
-      </w:r>
-      <w:r>
-        <w:rPr>
-          <w:rStyle w:val="RTiSWDocGUIReference"/>
-        </w:rPr>
-        <w:t>raph</w:t>
-      </w:r>
-      <w:r>
-        <w:t xml:space="preserve"> (graph on the page), and </w:t>
-      </w:r>
-      <w:r>
-        <w:rPr>
-          <w:rStyle w:val="RTiSWDocGUIReference"/>
-        </w:rPr>
-        <w:t>T</w:t>
-      </w:r>
-      <w:r>
-        <w:rPr>
-          <w:rStyle w:val="RTiSWDocGUIReference"/>
-        </w:rPr>
-        <w:t xml:space="preserve">ime </w:t>
-      </w:r>
-      <w:r>
-        <w:rPr>
-          <w:rStyle w:val="RTiSWDocGUIReference"/>
-        </w:rPr>
-        <w:t>S</w:t>
-      </w:r>
-      <w:r>
-        <w:rPr>
-          <w:rStyle w:val="RTiSWDocGUIReference"/>
-        </w:rPr>
-        <w:t>eries</w:t>
-      </w:r>
-      <w:r>
-        <w:t xml:space="preserve"> (data in a graph).  Select either the product or graph </w:t>
-      </w:r>
-      <w:r>
-        <w:rPr>
-          <w:rStyle w:val="RTiSWDocGUIReference"/>
-        </w:rPr>
-        <w:t>Titles</w:t>
-      </w:r>
-      <w:r>
-        <w:t xml:space="preserve"> tab and enter a main title.  Then press </w:t>
-      </w:r>
-      <w:r>
-        <w:rPr>
-          <w:rStyle w:val="RTiSWDocGUIReference"/>
-        </w:rPr>
-        <w:t>Apply</w:t>
-      </w:r>
-      <w:r>
-        <w:t xml:space="preserve"> at the bottom of the properties window.  The graph </w:t>
-      </w:r>
-      <w:r>
-        <w:t xml:space="preserve">should update to show the title.  Press </w:t>
-      </w:r>
-      <w:r>
-        <w:rPr>
-          <w:rStyle w:val="RTiSWDocGUIReference"/>
-        </w:rPr>
-        <w:t>Close</w:t>
-      </w:r>
-      <w:r>
-        <w:t xml:space="preserve"> to close the time series product properties window.</w:t>
-      </w:r>
-    </w:p>
-    <w:p/>
-    <w:p>
-      <w:r>
-        <w:t xml:space="preserve">Next, save the graph configuration by pressing the </w:t>
-      </w:r>
-      <w:r>
-        <w:rPr>
-          <w:rStyle w:val="RTiSWDocGUIReference"/>
-        </w:rPr>
-        <w:t>Save</w:t>
-      </w:r>
-      <w:r>
-        <w:t xml:space="preserve"> button on the graph window.  Enter a filename </w:t>
-      </w:r>
-      <w:r>
-        <w:t xml:space="preserve">(for example </w:t>
-      </w:r>
-      <w:r>
-        <w:rPr>
-          <w:rStyle w:val="RTiSWDocFileDirReference"/>
-        </w:rPr>
-        <w:t>example3-graph</w:t>
-      </w:r>
-      <w:r>
-        <w:t xml:space="preserve">) </w:t>
-      </w:r>
-      <w:r>
-        <w:t xml:space="preserve">and press </w:t>
-      </w:r>
-      <w:r>
-        <w:rPr>
-          <w:rStyle w:val="RTiSWDocGUIReference"/>
-        </w:rPr>
-        <w:t>Save</w:t>
-      </w:r>
-      <w:r>
-        <w:t xml:space="preserve"> in the </w:t>
-      </w:r>
-      <w:r>
-        <w:rPr>
-          <w:rStyle w:val="RTiSWDocGUIReference"/>
-        </w:rPr>
-        <w:t>Save Graph</w:t>
-      </w:r>
-      <w:r>
-        <w:t xml:space="preserve"> </w:t>
-      </w:r>
-      <w:r>
-        <w:t>window</w:t>
-      </w:r>
-      <w:r>
-        <w:t>.  This file will save as a “time series product” (</w:t>
-      </w:r>
-      <w:r>
-        <w:rPr>
-          <w:rStyle w:val="RTiSWDocFileDirReference"/>
-        </w:rPr>
-        <w:t>*.tsp</w:t>
-      </w:r>
-      <w:r>
-        <w:t>) file.  Then close the graph window.</w:t>
-      </w:r>
-    </w:p>
-    <w:p/>
-    <w:p>
-      <w:r>
-        <w:t>In the main TSTool window</w:t>
-      </w:r>
-      <w:r>
-        <w:t xml:space="preserve">, if any commands are selected, right-click on the commands and select </w:t>
-      </w:r>
-      <w:r>
-        <w:rPr>
-          <w:rStyle w:val="RTiSWDocGUIReference"/>
-        </w:rPr>
-        <w:t>Deselect All Commands</w:t>
-      </w:r>
-      <w:r>
-        <w:t>.  This ensures that new commands will be added at the end of the command list.</w:t>
-      </w:r>
-      <w:r>
-        <w:t xml:space="preserve">  Otherwise commands are inserted before the first selected command.</w:t>
-      </w:r>
-    </w:p>
-    <w:p/>
-    <w:p>
-      <w:r>
+        <w:t xml:space="preserve"> menu in the TSTool main window provides access to many commands used to automate processing.  Select the </w:t>
+      </w:r>
+      <w:r>
+        <w:rPr>
+          <w:rStyle w:val="RTiSWDocGUIReference"/>
+        </w:rPr>
+        <w:t>Commands… Visualization Processing… ProcessTSProduct()</w:t>
+      </w:r>
+      <w:r>
+        <w:t xml:space="preserve"> menu, which will display a command editor dialog as shown in the following figure.</w:t>
+      </w:r>
+    </w:p>
+    <w:p/>
+    <w:p>
+      <w:pPr>
+        <w:jc w:val="center"/>
+      </w:pPr>
+      <w:r>
+        <w:rPr>
+          <w:noProof/>
+        </w:rPr>
         <w:lastRenderedPageBreak/>
-        <w:t xml:space="preserve">The </w:t>
-      </w:r>
-      <w:r>
-        <w:rPr>
-          <w:rStyle w:val="RTiSWDocGUIReference"/>
-        </w:rPr>
-        <w:t>Commands</w:t>
-      </w:r>
-      <w:r>
-        <w:t xml:space="preserve"> menu in the TSTool main window provides access to many commands used to automate processing.  Select the </w:t>
-      </w:r>
-      <w:r>
-        <w:rPr>
-          <w:rStyle w:val="RTiSWDocGUIReference"/>
-        </w:rPr>
-        <w:t>Commands… Visualization Processing… ProcessTSProduct()</w:t>
-      </w:r>
-      <w:r>
-        <w:t xml:space="preserve"> menu, which will display a command editor dialog as shown in the following figure.</w:t>
-      </w:r>
-    </w:p>
-    <w:p/>
-    <w:p>
-      <w:pPr>
-        <w:jc w:val="center"/>
-      </w:pPr>
-      <w:r>
-        <w:rPr>
-          <w:noProof/>
-        </w:rPr>
         <w:drawing>
           <wp:inline distT="0" distB="0" distL="0" distR="0">
             <wp:extent cx="5943600" cy="2995295"/>
@@ -2299,6 +2475,119 @@
       <w:r>
         <w:t xml:space="preserve"> to save the command.</w:t>
       </w:r>
+      <w:r>
+        <w:t xml:space="preserve">  The commands will then be similar to the following:</w:t>
+      </w:r>
+    </w:p>
+    <w:p/>
+    <w:p>
+      <w:pPr>
+        <w:rPr>
+          <w:rFonts w:ascii="Courier New" w:hAnsi="Courier New" w:cs="Courier New"/>
+          <w:sz w:val="18"/>
+          <w:szCs w:val="18"/>
+        </w:rPr>
+      </w:pPr>
+      <w:r>
+        <w:rPr>
+          <w:rFonts w:ascii="Courier New" w:hAnsi="Courier New" w:cs="Courier New"/>
+          <w:sz w:val="18"/>
+          <w:szCs w:val="18"/>
+        </w:rPr>
+        <w:t># Example comm</w:t>
+      </w:r>
+      <w:r>
+        <w:rPr>
+          <w:rFonts w:ascii="Courier New" w:hAnsi="Courier New" w:cs="Courier New"/>
+          <w:sz w:val="18"/>
+          <w:szCs w:val="18"/>
+        </w:rPr>
+        <w:t>a</w:t>
+      </w:r>
+      <w:r>
+        <w:rPr>
+          <w:rFonts w:ascii="Courier New" w:hAnsi="Courier New" w:cs="Courier New"/>
+          <w:sz w:val="18"/>
+          <w:szCs w:val="18"/>
+        </w:rPr>
+        <w:t>nd file to automate downloading precipitation data and creating a graph</w:t>
+      </w:r>
+    </w:p>
+    <w:p>
+      <w:pPr>
+        <w:rPr>
+          <w:rFonts w:ascii="Courier New" w:hAnsi="Courier New" w:cs="Courier New"/>
+          <w:sz w:val="18"/>
+          <w:szCs w:val="18"/>
+        </w:rPr>
+      </w:pPr>
+      <w:r>
+        <w:rPr>
+          <w:rFonts w:ascii="Courier New" w:hAnsi="Courier New" w:cs="Courier New"/>
+          <w:sz w:val="18"/>
+          <w:szCs w:val="18"/>
+        </w:rPr>
+        <w:t>ReadTimeSeries(TSID="COOP:052211.ACIS.pcpn.Day~RCC-ACIS",</w:t>
+      </w:r>
+    </w:p>
+    <w:p>
+      <w:pPr>
+        <w:rPr>
+          <w:rFonts w:ascii="Courier New" w:hAnsi="Courier New" w:cs="Courier New"/>
+          <w:sz w:val="18"/>
+          <w:szCs w:val="18"/>
+        </w:rPr>
+      </w:pPr>
+      <w:r>
+        <w:rPr>
+          <w:rFonts w:ascii="Courier New" w:hAnsi="Courier New" w:cs="Courier New"/>
+          <w:sz w:val="18"/>
+          <w:szCs w:val="18"/>
+        </w:rPr>
+        <w:t xml:space="preserve">   </w:t>
+      </w:r>
+      <w:r>
+        <w:rPr>
+          <w:rFonts w:ascii="Courier New" w:hAnsi="Courier New" w:cs="Courier New"/>
+          <w:sz w:val="18"/>
+          <w:szCs w:val="18"/>
+        </w:rPr>
+        <w:t>Alias="%L-%T",IfNotFound=Warn)</w:t>
+      </w:r>
+    </w:p>
+    <w:p>
+      <w:pPr>
+        <w:rPr>
+          <w:rFonts w:ascii="Courier New" w:hAnsi="Courier New" w:cs="Courier New"/>
+          <w:sz w:val="18"/>
+          <w:szCs w:val="18"/>
+        </w:rPr>
+      </w:pPr>
+      <w:r>
+        <w:rPr>
+          <w:rFonts w:ascii="Courier New" w:hAnsi="Courier New" w:cs="Courier New"/>
+          <w:sz w:val="18"/>
+          <w:szCs w:val="18"/>
+        </w:rPr>
+        <w:t>COOP:055402.ACIS.pcpn.Day~RCC-ACIS</w:t>
+      </w:r>
+    </w:p>
+    <w:p>
+      <w:pPr>
+        <w:rPr>
+          <w:rFonts w:ascii="Courier New" w:hAnsi="Courier New" w:cs="Courier New"/>
+          <w:sz w:val="18"/>
+          <w:szCs w:val="18"/>
+        </w:rPr>
+      </w:pPr>
+      <w:r>
+        <w:rPr>
+          <w:rFonts w:ascii="Courier New" w:hAnsi="Courier New" w:cs="Courier New"/>
+          <w:sz w:val="18"/>
+          <w:szCs w:val="18"/>
+        </w:rPr>
+        <w:t>ProcessTSProduct(TSProductFile="example3-graph.tsp",OutputFile="example3-graph.png")</w:t>
+      </w:r>
     </w:p>
     <w:p/>
     <w:p>
@@ -2312,7 +2601,19 @@
         <w:t>Run All Commands</w:t>
       </w:r>
       <w:r>
-        <w:t xml:space="preserve"> to run all the commands.  This will read the time series from the RCC ACIS web services and automatically display a graph on the screen and create an image file with a name specified in the </w:t>
+        <w:t xml:space="preserve"> to run all the commands.  This will read the time series from the RCC ACIS web services</w:t>
+      </w:r>
+      <w:r>
+        <w:t>,</w:t>
+      </w:r>
+      <w:r>
+        <w:t xml:space="preserve"> display a graph </w:t>
+      </w:r>
+      <w:r>
+        <w:t>similar to the following,</w:t>
+      </w:r>
+      <w:r>
+        <w:t xml:space="preserve"> and create an image file with a name specified in the </w:t>
       </w:r>
       <w:r>
         <w:rPr>
@@ -2354,16 +2655,64 @@
     <w:p/>
     <w:p>
       <w:pPr>
+        <w:jc w:val="center"/>
+      </w:pPr>
+      <w:r>
+        <w:rPr>
+          <w:noProof/>
+        </w:rPr>
+        <w:lastRenderedPageBreak/>
+        <w:drawing>
+          <wp:inline distT="0" distB="0" distL="0" distR="0">
+            <wp:extent cx="5943600" cy="4427220"/>
+            <wp:effectExtent l="0" t="0" r="0" b="0"/>
+            <wp:docPr id="10" name="Picture 10"/>
+            <wp:cNvGraphicFramePr>
+              <a:graphicFrameLocks xmlns:a="http://purl.oclc.org/ooxml/drawingml/main" noChangeAspect="1"/>
+            </wp:cNvGraphicFramePr>
+            <a:graphic xmlns:a="http://purl.oclc.org/ooxml/drawingml/main">
+              <a:graphicData uri="http://purl.oclc.org/ooxml/drawingml/picture">
+                <pic:pic xmlns:pic="http://purl.oclc.org/ooxml/drawingml/picture">
+                  <pic:nvPicPr>
+                    <pic:cNvPr id="10" name="example3-graph.png"/>
+                    <pic:cNvPicPr/>
+                  </pic:nvPicPr>
+                  <pic:blipFill>
+                    <a:blip r:embed="rId17">
+                      <a:extLst>
+                        <a:ext uri="{28A0092B-C50C-407E-A947-70E740481C1C}">
+                          <a14:useLocalDpi xmlns:a14="http://schemas.microsoft.com/office/drawing/2010/main" val="0"/>
+                        </a:ext>
+                      </a:extLst>
+                    </a:blip>
+                    <a:stretch>
+                      <a:fillRect/>
+                    </a:stretch>
+                  </pic:blipFill>
+                  <pic:spPr>
+                    <a:xfrm>
+                      <a:off x="0" y="0"/>
+                      <a:ext cx="5943600" cy="4427220"/>
+                    </a:xfrm>
+                    <a:prstGeom prst="rect">
+                      <a:avLst/>
+                    </a:prstGeom>
+                  </pic:spPr>
+                </pic:pic>
+              </a:graphicData>
+            </a:graphic>
+          </wp:inline>
+        </w:drawing>
+      </w:r>
+    </w:p>
+    <w:p/>
+    <w:p>
+      <w:pPr>
         <w:pStyle w:val="Heading1"/>
       </w:pPr>
       <w:r>
-        <w:t xml:space="preserve">Doing More with </w:t>
-      </w:r>
-      <w:proofErr w:type="spellStart"/>
-      <w:r>
-        <w:t>TSTool</w:t>
-      </w:r>
-      <w:proofErr w:type="spellEnd"/>
+        <w:t>Doing More with TSTool</w:t>
+      </w:r>
       <w:r>
         <w:t xml:space="preserve"> </w:t>
       </w:r>
@@ -2374,7 +2723,19 @@
     <w:p/>
     <w:p>
       <w:r>
-        <w:t>The previous examples illustrate a simple automated workflow using TSTool commands.  Processing logic represented in a sequence of commands is defined separately from the data.  Input time series are located using unique time series identifiers.  Output is configured once and created with the automation.</w:t>
+        <w:t xml:space="preserve">The previous examples illustrate a simple automated workflow using TSTool commands.  Processing logic represented in a sequence of commands is defined separately from the data.  Input time series are located using unique time series identifiers.  Output </w:t>
+      </w:r>
+      <w:r>
+        <w:t>products are</w:t>
+      </w:r>
+      <w:r>
+        <w:t xml:space="preserve"> configured once and created with the automat</w:t>
+      </w:r>
+      <w:r>
+        <w:t>ed workflow.  Most of the effort is spent configuring a workflow rather than re-executing the workflow</w:t>
+      </w:r>
+      <w:r>
+        <w:t>.</w:t>
       </w:r>
     </w:p>
     <w:p/>
@@ -2389,10 +2750,13 @@
         <w:t>Commands</w:t>
       </w:r>
       <w:r>
-        <w:t xml:space="preserve"> menu for reading, processing, and outputting time series products.  Each command performs a specific manipulation; however, </w:t>
-      </w:r>
-      <w:r>
-        <w:t xml:space="preserve">each command may process multiple time series.  The </w:t>
+        <w:t xml:space="preserve"> menu for reading, processing, and outputting time series products.  Each command performs a specific </w:t>
+      </w:r>
+      <w:r>
+        <w:t xml:space="preserve">task and </w:t>
+      </w:r>
+      <w:r>
+        <w:t xml:space="preserve">may process multiple time series.  The </w:t>
       </w:r>
       <w:r>
         <w:rPr>
@@ -2416,27 +2780,17 @@
         <w:t>Commands</w:t>
       </w:r>
       <w:r>
-        <w:t xml:space="preserve"> menu provides groups of commands to perform different functions, such as reading or filling </w:t>
-      </w:r>
-      <w:r>
-        <w:lastRenderedPageBreak/>
-        <w:t xml:space="preserve">data.  Refer to the resources below to learn more about TSTool capabilities and how to apply </w:t>
-      </w:r>
-      <w:proofErr w:type="spellStart"/>
-      <w:r>
-        <w:t>TSTool</w:t>
-      </w:r>
-      <w:proofErr w:type="spellEnd"/>
-      <w:r>
-        <w:t xml:space="preserve"> </w:t>
+        <w:t xml:space="preserve"> menu provides groups of commands to perform different functions, such as reading or filling data.  Refer to the resources below to learn more about TSTool capabilities and how to apply </w:t>
+      </w:r>
+      <w:r>
+        <w:t xml:space="preserve">TSTool </w:t>
       </w:r>
       <w:r>
         <w:t>to an analysis.</w:t>
       </w:r>
-      <w:r>
-        <w:t xml:space="preserve">  </w:t>
-      </w:r>
-    </w:p>
+    </w:p>
+    <w:p/>
+    <w:p/>
     <w:p>
       <w:pPr>
         <w:pStyle w:val="Heading1"/>
@@ -2628,52 +2982,32 @@
         <w:t xml:space="preserve">software users </w:t>
       </w:r>
       <w:r>
-        <w:t xml:space="preserve">apply TSTool to general problems.  For example, see the </w:t>
+        <w:t xml:space="preserve">apply TSTool to </w:t>
+      </w:r>
+      <w:r>
+        <w:t>different types of</w:t>
+      </w:r>
+      <w:r>
+        <w:t xml:space="preserve"> problems.  </w:t>
+      </w:r>
+      <w:r>
+        <w:t>S</w:t>
+      </w:r>
+      <w:r>
+        <w:t>ee</w:t>
+      </w:r>
+      <w:r>
+        <w:t xml:space="preserve"> the</w:t>
+      </w:r>
+      <w:r>
+        <w:t xml:space="preserve"> </w:t>
       </w:r>
       <w:r>
         <w:rPr>
           <w:rStyle w:val="RTiSWDocSectionReference"/>
         </w:rPr>
-        <w:t>How to Analyze Time Series U</w:t>
-      </w:r>
-      <w:r>
-        <w:rPr>
-          <w:rStyle w:val="RTiSWDocSectionReference"/>
-        </w:rPr>
-        <w:t>sing TSTool Software</w:t>
-      </w:r>
-      <w:r>
-        <w:t xml:space="preserve"> </w:t>
-      </w:r>
-      <w:r>
-        <w:t xml:space="preserve">document </w:t>
-      </w:r>
-      <w:r>
-        <w:t>available from the Open</w:t>
-      </w:r>
-      <w:r>
-        <w:t xml:space="preserve"> Water Foundation (see</w:t>
-      </w:r>
-      <w:r>
-        <w:t xml:space="preserve"> the</w:t>
-      </w:r>
-      <w:r>
-        <w:t xml:space="preserve"> </w:t>
-      </w:r>
-      <w:r>
-        <w:rPr>
-          <w:rStyle w:val="RTiSWDocSectionReference"/>
-        </w:rPr>
-        <w:t xml:space="preserve">OWF for Users… </w:t>
-      </w:r>
-      <w:proofErr w:type="spellStart"/>
-      <w:r>
-        <w:rPr>
-          <w:rStyle w:val="RTiSWDocSectionReference"/>
-        </w:rPr>
-        <w:t>TSTool</w:t>
-      </w:r>
-      <w:proofErr w:type="spellEnd"/>
+        <w:t>OWF for Users… TSTool</w:t>
+      </w:r>
       <w:r>
         <w:t xml:space="preserve"> page </w:t>
       </w:r>
@@ -2681,7 +3015,13 @@
         <w:t>at</w:t>
       </w:r>
       <w:r>
-        <w:t xml:space="preserve"> http://www.openwaterfoundation.org).</w:t>
+        <w:t xml:space="preserve"> htt</w:t>
+      </w:r>
+      <w:r>
+        <w:t>p://www.openwaterfoundation.org</w:t>
+      </w:r>
+      <w:r>
+        <w:t>.</w:t>
       </w:r>
     </w:p>
     <w:p>
@@ -2692,12 +3032,12 @@
       </w:pPr>
     </w:p>
     <w:sectPr>
-      <w:headerReference w:type="even" r:id="rId17"/>
-      <w:headerReference w:type="default" r:id="rId18"/>
-      <w:footerReference w:type="even" r:id="rId19"/>
-      <w:footerReference w:type="default" r:id="rId20"/>
-      <w:headerReference w:type="first" r:id="rId21"/>
-      <w:footerReference w:type="first" r:id="rId22"/>
+      <w:headerReference w:type="even" r:id="rId18"/>
+      <w:headerReference w:type="default" r:id="rId19"/>
+      <w:footerReference w:type="even" r:id="rId20"/>
+      <w:footerReference w:type="default" r:id="rId21"/>
+      <w:headerReference w:type="first" r:id="rId22"/>
+      <w:footerReference w:type="first" r:id="rId23"/>
       <w:type w:val="continuous"/>
       <w:pgSz w:w="612pt" w:h="792pt" w:code="1"/>
       <w:pgMar w:top="72pt" w:right="72pt" w:bottom="72pt" w:left="72pt" w:header="36pt" w:footer="36pt" w:gutter="0pt"/>
@@ -2753,7 +3093,7 @@
       <w:rPr>
         <w:noProof/>
       </w:rPr>
-      <w:t>6</w:t>
+      <w:t>10</w:t>
     </w:r>
     <w:r>
       <w:fldChar w:fldCharType="end"/>
@@ -2796,7 +3136,7 @@
       <w:rPr>
         <w:noProof/>
       </w:rPr>
-      <w:t>7</w:t>
+      <w:t>9</w:t>
     </w:r>
     <w:r>
       <w:fldChar w:fldCharType="end"/>

</xml_diff>